<commit_message>
aggiunta video demo della tesi
</commit_message>
<xml_diff>
--- a/docs/tesi/noteIncontro01082025_evidenziato.docx
+++ b/docs/tesi/noteIncontro01082025_evidenziato.docx
@@ -169,7 +169,13 @@
         <w:rPr/>
       </w:pPr>
       <w:r>
-        <w:t xml:space="preserve">-  prima di tutto devi elencare le necessità di ESAM poi dopo racconti  come hai risposto a quelle necessità (esempio utilizzo di esp, doppia  modalità, ...)</w:t>
+        <w:t xml:space="preserve">-  </w:t>
+      </w:r>
+      <w:r>
+        <w:rPr>
+          <w:highlight w:val="green"/>
+        </w:rPr>
+        <w:t xml:space="preserve">prima di tutto devi elencare le necessità di ESAM poi dopo racconti  come hai risposto a quelle necessità (esempio utilizzo di esp, doppia  modalità, ...)</w:t>
       </w:r>
       <w:r/>
     </w:p>
@@ -278,12 +284,21 @@
         </w:pBdr>
         <w:spacing/>
         <w:ind w:right="0" w:firstLine="0" w:left="0"/>
-        <w:rPr/>
-      </w:pPr>
-      <w:r>
+        <w:rPr>
+          <w:highlight w:val="green"/>
+        </w:rPr>
+      </w:pPr>
+      <w:r>
+        <w:rPr>
+          <w:highlight w:val="green"/>
+        </w:rPr>
         <w:t xml:space="preserve">-  poi preparati a una demo: ti ricordo che l'obiettivo è mostrare il  sistema FUNZIONANTE, senza evidenziare gli eventuali problemi e  mostrando ove possibile tutte le feature innovative (es. login non ci  interessa molto)</w:t>
       </w:r>
-      <w:r/>
+      <w:r>
+        <w:rPr>
+          <w:highlight w:val="green"/>
+        </w:rPr>
+      </w:r>
     </w:p>
     <w:p>
       <w:pPr>
@@ -389,12 +404,90 @@
         </w:pBdr>
         <w:spacing/>
         <w:ind w:right="0" w:firstLine="0" w:left="0"/>
-        <w:rPr/>
+        <w:rPr>
+          <w:highlight w:val="none"/>
+        </w:rPr>
       </w:pPr>
       <w:r>
         <w:t xml:space="preserve">Grazie</w:t>
       </w:r>
-      <w:r/>
+      <w:r>
+        <w:rPr>
+          <w:rFonts w:ascii="Times New Roman" w:hAnsi="Times New Roman" w:eastAsia="Times New Roman" w:cs="Times New Roman"/>
+          <w:sz w:val="24"/>
+        </w:rPr>
+      </w:r>
+    </w:p>
+    <w:p>
+      <w:pPr>
+        <w:pBdr>
+          <w:top w:val="none" w:color="000000" w:sz="4" w:space="0"/>
+          <w:left w:val="none" w:color="000000" w:sz="4" w:space="0"/>
+          <w:bottom w:val="none" w:color="000000" w:sz="4" w:space="0"/>
+          <w:right w:val="none" w:color="000000" w:sz="4" w:space="0"/>
+        </w:pBdr>
+        <w:spacing/>
+        <w:ind w:right="0" w:firstLine="0" w:left="0"/>
+        <w:rPr>
+          <w:rFonts w:ascii="Times New Roman" w:hAnsi="Times New Roman" w:eastAsia="Times New Roman" w:cs="Times New Roman"/>
+          <w:sz w:val="24"/>
+          <w:szCs w:val="24"/>
+        </w:rPr>
+      </w:pPr>
+      <w:r>
+        <w:rPr>
+          <w:rFonts w:ascii="Times New Roman" w:hAnsi="Times New Roman" w:eastAsia="Times New Roman" w:cs="Times New Roman"/>
+          <w:sz w:val="24"/>
+          <w:szCs w:val="24"/>
+        </w:rPr>
+      </w:r>
+      <w:r>
+        <w:rPr>
+          <w:rFonts w:ascii="Times New Roman" w:hAnsi="Times New Roman" w:eastAsia="Times New Roman" w:cs="Times New Roman"/>
+          <w:sz w:val="24"/>
+          <w:szCs w:val="24"/>
+        </w:rPr>
+      </w:r>
+      <w:r>
+        <w:rPr>
+          <w:rFonts w:ascii="Times New Roman" w:hAnsi="Times New Roman" w:eastAsia="Times New Roman" w:cs="Times New Roman"/>
+          <w:sz w:val="24"/>
+          <w:szCs w:val="24"/>
+        </w:rPr>
+      </w:r>
+    </w:p>
+    <w:p>
+      <w:pPr>
+        <w:pBdr>
+          <w:top w:val="none" w:color="000000" w:sz="4" w:space="0"/>
+          <w:left w:val="none" w:color="000000" w:sz="4" w:space="0"/>
+          <w:bottom w:val="none" w:color="000000" w:sz="4" w:space="0"/>
+          <w:right w:val="none" w:color="000000" w:sz="4" w:space="0"/>
+        </w:pBdr>
+        <w:spacing/>
+        <w:ind w:right="0" w:firstLine="0" w:left="0"/>
+        <w:rPr>
+          <w:rFonts w:ascii="Times New Roman" w:hAnsi="Times New Roman" w:eastAsia="Times New Roman" w:cs="Times New Roman"/>
+          <w:sz w:val="24"/>
+          <w:szCs w:val="24"/>
+        </w:rPr>
+      </w:pPr>
+      <w:r>
+        <w:rPr>
+          <w:highlight w:val="none"/>
+        </w:rPr>
+        <w:t xml:space="preserve">Scrivi la mail</w:t>
+      </w:r>
+      <w:r>
+        <w:rPr>
+          <w:highlight w:val="none"/>
+        </w:rPr>
+      </w:r>
+      <w:r>
+        <w:rPr>
+          <w:highlight w:val="none"/>
+        </w:rPr>
+      </w:r>
     </w:p>
     <w:p>
       <w:pPr>

</xml_diff>